<commit_message>
Day 9 log Commit with Code
</commit_message>
<xml_diff>
--- a/Code/Day 8/Different Scikit Models And Results on Two Datasets.docx
+++ b/Code/Day 8/Different Scikit Models And Results on Two Datasets.docx
@@ -28,39 +28,7 @@
           <w:b/>
           <w:sz w:val="36"/>
         </w:rPr>
-        <w:t xml:space="preserve">rovided by </w:t>
-      </w:r>
-      <w:proofErr w:type="spellStart"/>
-      <w:r>
-        <w:rPr>
-          <w:b/>
-          <w:sz w:val="36"/>
-        </w:rPr>
-        <w:t>Siraj</w:t>
-      </w:r>
-      <w:proofErr w:type="spellEnd"/>
-      <w:r>
-        <w:rPr>
-          <w:b/>
-          <w:sz w:val="36"/>
-        </w:rPr>
-        <w:t xml:space="preserve"> </w:t>
-      </w:r>
-      <w:proofErr w:type="spellStart"/>
-      <w:r>
-        <w:rPr>
-          <w:b/>
-          <w:sz w:val="36"/>
-        </w:rPr>
-        <w:t>Raval</w:t>
-      </w:r>
-      <w:proofErr w:type="spellEnd"/>
-      <w:r>
-        <w:rPr>
-          <w:b/>
-          <w:sz w:val="36"/>
-        </w:rPr>
-        <w:t xml:space="preserve"> Video</w:t>
+        <w:t>rovided by Siraj Raval Video</w:t>
       </w:r>
       <w:r>
         <w:rPr>
@@ -133,14 +101,12 @@
                 <w:sz w:val="36"/>
               </w:rPr>
             </w:pPr>
-            <w:proofErr w:type="spellStart"/>
             <w:r>
               <w:rPr>
                 <w:sz w:val="36"/>
               </w:rPr>
               <w:t>DecisionTreeClassifier</w:t>
             </w:r>
-            <w:proofErr w:type="spellEnd"/>
           </w:p>
         </w:tc>
         <w:tc>
@@ -173,14 +139,12 @@
                 <w:sz w:val="36"/>
               </w:rPr>
             </w:pPr>
-            <w:proofErr w:type="spellStart"/>
             <w:r>
               <w:rPr>
                 <w:sz w:val="36"/>
               </w:rPr>
               <w:t>LogisticRegression</w:t>
             </w:r>
-            <w:proofErr w:type="spellEnd"/>
           </w:p>
         </w:tc>
         <w:tc>
@@ -213,33 +177,17 @@
                 <w:sz w:val="36"/>
               </w:rPr>
             </w:pPr>
-            <w:proofErr w:type="spellStart"/>
             <w:r>
               <w:rPr>
                 <w:sz w:val="36"/>
               </w:rPr>
               <w:t>LinearDiscriminantAnalysis</w:t>
             </w:r>
-            <w:proofErr w:type="spellEnd"/>
-            <w:r>
-              <w:rPr>
-                <w:sz w:val="36"/>
-              </w:rPr>
-              <w:t xml:space="preserve"> with </w:t>
-            </w:r>
-            <w:proofErr w:type="spellStart"/>
-            <w:r>
-              <w:rPr>
-                <w:sz w:val="36"/>
-              </w:rPr>
-              <w:t>n_components</w:t>
-            </w:r>
-            <w:proofErr w:type="spellEnd"/>
-            <w:r>
-              <w:rPr>
-                <w:sz w:val="36"/>
-              </w:rPr>
-              <w:t>=2</w:t>
+            <w:r>
+              <w:rPr>
+                <w:sz w:val="36"/>
+              </w:rPr>
+              <w:t xml:space="preserve"> with n_components=2</w:t>
             </w:r>
           </w:p>
         </w:tc>
@@ -273,14 +221,12 @@
                 <w:sz w:val="36"/>
               </w:rPr>
             </w:pPr>
-            <w:proofErr w:type="spellStart"/>
             <w:r>
               <w:rPr>
                 <w:sz w:val="36"/>
               </w:rPr>
               <w:t>QuadraticDiscriminantAnalysis</w:t>
             </w:r>
-            <w:proofErr w:type="spellEnd"/>
           </w:p>
         </w:tc>
         <w:tc>
@@ -313,33 +259,17 @@
                 <w:sz w:val="36"/>
               </w:rPr>
             </w:pPr>
-            <w:proofErr w:type="spellStart"/>
             <w:r>
               <w:rPr>
                 <w:sz w:val="36"/>
               </w:rPr>
               <w:t>KNeighborsClassifier</w:t>
             </w:r>
-            <w:proofErr w:type="spellEnd"/>
-            <w:r>
-              <w:rPr>
-                <w:sz w:val="36"/>
-              </w:rPr>
-              <w:t xml:space="preserve"> with </w:t>
-            </w:r>
-            <w:proofErr w:type="spellStart"/>
-            <w:r>
-              <w:rPr>
-                <w:sz w:val="36"/>
-              </w:rPr>
-              <w:t>n_neighbors</w:t>
-            </w:r>
-            <w:proofErr w:type="spellEnd"/>
-            <w:r>
-              <w:rPr>
-                <w:sz w:val="36"/>
-              </w:rPr>
-              <w:t>=5</w:t>
+            <w:r>
+              <w:rPr>
+                <w:sz w:val="36"/>
+              </w:rPr>
+              <w:t xml:space="preserve"> with n_neighbors=5</w:t>
             </w:r>
           </w:p>
         </w:tc>
@@ -373,33 +303,17 @@
                 <w:sz w:val="36"/>
               </w:rPr>
             </w:pPr>
-            <w:proofErr w:type="spellStart"/>
             <w:r>
               <w:rPr>
                 <w:sz w:val="36"/>
               </w:rPr>
               <w:t>KNeighborsClassifier</w:t>
             </w:r>
-            <w:proofErr w:type="spellEnd"/>
-            <w:r>
-              <w:rPr>
-                <w:sz w:val="36"/>
-              </w:rPr>
-              <w:t xml:space="preserve"> with </w:t>
-            </w:r>
-            <w:proofErr w:type="spellStart"/>
-            <w:r>
-              <w:rPr>
-                <w:sz w:val="36"/>
-              </w:rPr>
-              <w:t>n_neighbors</w:t>
-            </w:r>
-            <w:proofErr w:type="spellEnd"/>
-            <w:r>
-              <w:rPr>
-                <w:sz w:val="36"/>
-              </w:rPr>
-              <w:t>=1</w:t>
+            <w:r>
+              <w:rPr>
+                <w:sz w:val="36"/>
+              </w:rPr>
+              <w:t xml:space="preserve"> with n_neighbors=1</w:t>
             </w:r>
           </w:p>
         </w:tc>
@@ -433,14 +347,12 @@
                 <w:sz w:val="36"/>
               </w:rPr>
             </w:pPr>
-            <w:proofErr w:type="spellStart"/>
             <w:r>
               <w:rPr>
                 <w:sz w:val="36"/>
               </w:rPr>
               <w:t>GaussianNB</w:t>
             </w:r>
-            <w:proofErr w:type="spellEnd"/>
           </w:p>
         </w:tc>
         <w:tc>
@@ -496,7 +408,21 @@
           <w:b/>
           <w:sz w:val="36"/>
         </w:rPr>
-        <w:t>Test on the Sample Dataset (Load Breast Cancer)</w:t>
+        <w:t>Test on the Sample Dataset (Load Breast Cancer</w:t>
+      </w:r>
+      <w:r>
+        <w:rPr>
+          <w:b/>
+          <w:sz w:val="36"/>
+        </w:rPr>
+        <w:t xml:space="preserve"> with Test/Train Model</w:t>
+      </w:r>
+      <w:r>
+        <w:rPr>
+          <w:b/>
+          <w:sz w:val="36"/>
+        </w:rPr>
+        <w:t>)</w:t>
       </w:r>
     </w:p>
     <w:tbl>
@@ -562,14 +488,12 @@
                 <w:sz w:val="36"/>
               </w:rPr>
             </w:pPr>
-            <w:proofErr w:type="spellStart"/>
             <w:r>
               <w:rPr>
                 <w:sz w:val="36"/>
               </w:rPr>
               <w:t>DecisionTreeClassifier</w:t>
             </w:r>
-            <w:proofErr w:type="spellEnd"/>
           </w:p>
         </w:tc>
         <w:tc>
@@ -586,7 +510,25 @@
               <w:rPr>
                 <w:sz w:val="36"/>
               </w:rPr>
-              <w:t>0.8936170212765957</w:t>
+              <w:t>89</w:t>
+            </w:r>
+            <w:r>
+              <w:rPr>
+                <w:sz w:val="36"/>
+              </w:rPr>
+              <w:t>.</w:t>
+            </w:r>
+            <w:r>
+              <w:rPr>
+                <w:sz w:val="36"/>
+              </w:rPr>
+              <w:t>36</w:t>
+            </w:r>
+            <w:r>
+              <w:rPr>
+                <w:sz w:val="36"/>
+              </w:rPr>
+              <w:t>%</w:t>
             </w:r>
           </w:p>
         </w:tc>
@@ -602,14 +544,12 @@
                 <w:sz w:val="36"/>
               </w:rPr>
             </w:pPr>
-            <w:proofErr w:type="spellStart"/>
             <w:r>
               <w:rPr>
                 <w:sz w:val="36"/>
               </w:rPr>
               <w:t>LogisticRegression</w:t>
             </w:r>
-            <w:proofErr w:type="spellEnd"/>
           </w:p>
         </w:tc>
         <w:tc>
@@ -626,7 +566,13 @@
               <w:rPr>
                 <w:sz w:val="36"/>
               </w:rPr>
-              <w:t>0.9574468085106383</w:t>
+              <w:t>95</w:t>
+            </w:r>
+            <w:r>
+              <w:rPr>
+                <w:sz w:val="36"/>
+              </w:rPr>
+              <w:t>.75%</w:t>
             </w:r>
           </w:p>
         </w:tc>
@@ -642,33 +588,17 @@
                 <w:sz w:val="36"/>
               </w:rPr>
             </w:pPr>
-            <w:proofErr w:type="spellStart"/>
             <w:r>
               <w:rPr>
                 <w:sz w:val="36"/>
               </w:rPr>
               <w:t>LinearDiscriminantAnalysis</w:t>
             </w:r>
-            <w:proofErr w:type="spellEnd"/>
-            <w:r>
-              <w:rPr>
-                <w:sz w:val="36"/>
-              </w:rPr>
-              <w:t xml:space="preserve"> with </w:t>
-            </w:r>
-            <w:proofErr w:type="spellStart"/>
-            <w:r>
-              <w:rPr>
-                <w:sz w:val="36"/>
-              </w:rPr>
-              <w:t>n_components</w:t>
-            </w:r>
-            <w:proofErr w:type="spellEnd"/>
-            <w:r>
-              <w:rPr>
-                <w:sz w:val="36"/>
-              </w:rPr>
-              <w:t>=2</w:t>
+            <w:r>
+              <w:rPr>
+                <w:sz w:val="36"/>
+              </w:rPr>
+              <w:t xml:space="preserve"> with n_components=2</w:t>
             </w:r>
           </w:p>
         </w:tc>
@@ -686,7 +616,7 @@
               <w:rPr>
                 <w:sz w:val="36"/>
               </w:rPr>
-              <w:t>0.9414893617021277</w:t>
+              <w:t>94.15%</w:t>
             </w:r>
           </w:p>
         </w:tc>
@@ -702,14 +632,12 @@
                 <w:sz w:val="36"/>
               </w:rPr>
             </w:pPr>
-            <w:proofErr w:type="spellStart"/>
             <w:r>
               <w:rPr>
                 <w:sz w:val="36"/>
               </w:rPr>
               <w:t>QuadraticDiscriminantAnalysis</w:t>
             </w:r>
-            <w:proofErr w:type="spellEnd"/>
           </w:p>
         </w:tc>
         <w:tc>
@@ -726,7 +654,13 @@
               <w:rPr>
                 <w:sz w:val="36"/>
               </w:rPr>
-              <w:t>0.9627659574468085</w:t>
+              <w:t>96</w:t>
+            </w:r>
+            <w:r>
+              <w:rPr>
+                <w:sz w:val="36"/>
+              </w:rPr>
+              <w:t>.28%</w:t>
             </w:r>
           </w:p>
         </w:tc>
@@ -742,33 +676,17 @@
                 <w:sz w:val="36"/>
               </w:rPr>
             </w:pPr>
-            <w:proofErr w:type="spellStart"/>
             <w:r>
               <w:rPr>
                 <w:sz w:val="36"/>
               </w:rPr>
               <w:t>KNeighborsClassifier</w:t>
             </w:r>
-            <w:proofErr w:type="spellEnd"/>
-            <w:r>
-              <w:rPr>
-                <w:sz w:val="36"/>
-              </w:rPr>
-              <w:t xml:space="preserve"> with </w:t>
-            </w:r>
-            <w:proofErr w:type="spellStart"/>
-            <w:r>
-              <w:rPr>
-                <w:sz w:val="36"/>
-              </w:rPr>
-              <w:t>n_neighbors</w:t>
-            </w:r>
-            <w:proofErr w:type="spellEnd"/>
-            <w:r>
-              <w:rPr>
-                <w:sz w:val="36"/>
-              </w:rPr>
-              <w:t>=5</w:t>
+            <w:r>
+              <w:rPr>
+                <w:sz w:val="36"/>
+              </w:rPr>
+              <w:t xml:space="preserve"> with n_neighbors=5</w:t>
             </w:r>
           </w:p>
         </w:tc>
@@ -786,7 +704,25 @@
               <w:rPr>
                 <w:sz w:val="36"/>
               </w:rPr>
-              <w:t>0.9521276595744681</w:t>
+              <w:t>95</w:t>
+            </w:r>
+            <w:r>
+              <w:rPr>
+                <w:sz w:val="36"/>
+              </w:rPr>
+              <w:t>.</w:t>
+            </w:r>
+            <w:r>
+              <w:rPr>
+                <w:sz w:val="36"/>
+              </w:rPr>
+              <w:t>21</w:t>
+            </w:r>
+            <w:r>
+              <w:rPr>
+                <w:sz w:val="36"/>
+              </w:rPr>
+              <w:t>%</w:t>
             </w:r>
           </w:p>
         </w:tc>
@@ -802,33 +738,17 @@
                 <w:sz w:val="36"/>
               </w:rPr>
             </w:pPr>
-            <w:proofErr w:type="spellStart"/>
             <w:r>
               <w:rPr>
                 <w:sz w:val="36"/>
               </w:rPr>
               <w:t>KNeighborsClassifier</w:t>
             </w:r>
-            <w:proofErr w:type="spellEnd"/>
-            <w:r>
-              <w:rPr>
-                <w:sz w:val="36"/>
-              </w:rPr>
-              <w:t xml:space="preserve"> with </w:t>
-            </w:r>
-            <w:proofErr w:type="spellStart"/>
-            <w:r>
-              <w:rPr>
-                <w:sz w:val="36"/>
-              </w:rPr>
-              <w:t>n_neighbors</w:t>
-            </w:r>
-            <w:proofErr w:type="spellEnd"/>
-            <w:r>
-              <w:rPr>
-                <w:sz w:val="36"/>
-              </w:rPr>
-              <w:t>=1</w:t>
+            <w:r>
+              <w:rPr>
+                <w:sz w:val="36"/>
+              </w:rPr>
+              <w:t xml:space="preserve"> with n_neighbors=1</w:t>
             </w:r>
           </w:p>
         </w:tc>
@@ -846,7 +766,25 @@
               <w:rPr>
                 <w:sz w:val="36"/>
               </w:rPr>
-              <w:t>0.9308510638297872</w:t>
+              <w:t>93</w:t>
+            </w:r>
+            <w:r>
+              <w:rPr>
+                <w:sz w:val="36"/>
+              </w:rPr>
+              <w:t>.</w:t>
+            </w:r>
+            <w:r>
+              <w:rPr>
+                <w:sz w:val="36"/>
+              </w:rPr>
+              <w:t>0</w:t>
+            </w:r>
+            <w:r>
+              <w:rPr>
+                <w:sz w:val="36"/>
+              </w:rPr>
+              <w:t>9%</w:t>
             </w:r>
           </w:p>
         </w:tc>
@@ -862,14 +800,12 @@
                 <w:sz w:val="36"/>
               </w:rPr>
             </w:pPr>
-            <w:proofErr w:type="spellStart"/>
             <w:r>
               <w:rPr>
                 <w:sz w:val="36"/>
               </w:rPr>
               <w:t>GaussianNB</w:t>
             </w:r>
-            <w:proofErr w:type="spellEnd"/>
           </w:p>
         </w:tc>
         <w:tc>
@@ -886,8 +822,28 @@
               <w:rPr>
                 <w:sz w:val="36"/>
               </w:rPr>
-              <w:t>0.9414893617021277</w:t>
-            </w:r>
+              <w:t>94</w:t>
+            </w:r>
+            <w:r>
+              <w:rPr>
+                <w:sz w:val="36"/>
+              </w:rPr>
+              <w:t>.</w:t>
+            </w:r>
+            <w:r>
+              <w:rPr>
+                <w:sz w:val="36"/>
+              </w:rPr>
+              <w:t>1</w:t>
+            </w:r>
+            <w:r>
+              <w:rPr>
+                <w:sz w:val="36"/>
+              </w:rPr>
+              <w:t>5%</w:t>
+            </w:r>
+            <w:bookmarkStart w:id="0" w:name="_GoBack"/>
+            <w:bookmarkEnd w:id="0"/>
           </w:p>
         </w:tc>
       </w:tr>
@@ -898,8 +854,6 @@
           <w:sz w:val="36"/>
         </w:rPr>
       </w:pPr>
-      <w:bookmarkStart w:id="0" w:name="_GoBack"/>
-      <w:bookmarkEnd w:id="0"/>
     </w:p>
     <w:sectPr>
       <w:pgSz w:w="11906" w:h="16838"/>

</xml_diff>